<commit_message>
Fixed GitHub Profile Link
</commit_message>
<xml_diff>
--- a/index.docx
+++ b/index.docx
@@ -117,6 +117,8 @@
         </w:rPr>
         <w:t>I Am</w:t>
       </w:r>
+      <w:bookmarkStart w:id="0" w:name="_GoBack"/>
+      <w:bookmarkEnd w:id="0"/>
     </w:p>
     <w:p>
       <w:pPr>
@@ -605,8 +607,6 @@
           <w:t>Person Controller</w:t>
         </w:r>
       </w:hyperlink>
-      <w:bookmarkStart w:id="0" w:name="_GoBack"/>
-      <w:bookmarkEnd w:id="0"/>
     </w:p>
     <w:p>
       <w:pPr>

</xml_diff>